<commit_message>
url updated for images
</commit_message>
<xml_diff>
--- a/src/lab/exp8/SRIP/Code Documentation.docx
+++ b/src/lab/exp8/SRIP/Code Documentation.docx
@@ -484,41 +484,59 @@
         </w:rPr>
       </w:pPr>
       <w:r>
-        <w:rPr/>
-      </w:r>
-    </w:p>
-    <w:p>
-      <w:pPr>
-        <w:pStyle w:val="Normal"/>
-        <w:jc w:val="left"/>
-        <w:rPr>
-          <w:rFonts w:ascii="Calibri" w:hAnsi="Calibri" w:eastAsia="Calibri" w:cs="Calibri"/>
-          <w:b w:val="false"/>
-          <w:b w:val="false"/>
-          <w:bCs w:val="false"/>
-          <w:sz w:val="24"/>
-          <w:szCs w:val="24"/>
-        </w:rPr>
-      </w:pPr>
-      <w:r>
-        <w:rPr/>
-      </w:r>
-    </w:p>
-    <w:p>
-      <w:pPr>
-        <w:pStyle w:val="Normal"/>
-        <w:jc w:val="left"/>
-        <w:rPr>
-          <w:rFonts w:ascii="Calibri" w:hAnsi="Calibri" w:eastAsia="Calibri" w:cs="Calibri"/>
-          <w:b w:val="false"/>
-          <w:b w:val="false"/>
-          <w:bCs w:val="false"/>
-          <w:sz w:val="24"/>
-          <w:szCs w:val="24"/>
-        </w:rPr>
-      </w:pPr>
-      <w:r>
-        <w:rPr/>
+        <w:rPr>
+          <w:rFonts w:eastAsia="Calibri" w:cs="Calibri" w:ascii="Calibri" w:hAnsi="Calibri"/>
+          <w:b w:val="false"/>
+          <w:bCs w:val="false"/>
+          <w:sz w:val="24"/>
+          <w:szCs w:val="24"/>
+        </w:rPr>
+      </w:r>
+    </w:p>
+    <w:p>
+      <w:pPr>
+        <w:pStyle w:val="Normal"/>
+        <w:jc w:val="left"/>
+        <w:rPr>
+          <w:rFonts w:ascii="Calibri" w:hAnsi="Calibri" w:eastAsia="Calibri" w:cs="Calibri"/>
+          <w:b w:val="false"/>
+          <w:b w:val="false"/>
+          <w:bCs w:val="false"/>
+          <w:sz w:val="24"/>
+          <w:szCs w:val="24"/>
+        </w:rPr>
+      </w:pPr>
+      <w:r>
+        <w:rPr>
+          <w:rFonts w:eastAsia="Calibri" w:cs="Calibri" w:ascii="Calibri" w:hAnsi="Calibri"/>
+          <w:b w:val="false"/>
+          <w:bCs w:val="false"/>
+          <w:sz w:val="24"/>
+          <w:szCs w:val="24"/>
+        </w:rPr>
+      </w:r>
+    </w:p>
+    <w:p>
+      <w:pPr>
+        <w:pStyle w:val="Normal"/>
+        <w:jc w:val="left"/>
+        <w:rPr>
+          <w:rFonts w:ascii="Calibri" w:hAnsi="Calibri" w:eastAsia="Calibri" w:cs="Calibri"/>
+          <w:b w:val="false"/>
+          <w:b w:val="false"/>
+          <w:bCs w:val="false"/>
+          <w:sz w:val="24"/>
+          <w:szCs w:val="24"/>
+        </w:rPr>
+      </w:pPr>
+      <w:r>
+        <w:rPr>
+          <w:rFonts w:eastAsia="Calibri" w:cs="Calibri" w:ascii="Calibri" w:hAnsi="Calibri"/>
+          <w:b w:val="false"/>
+          <w:bCs w:val="false"/>
+          <w:sz w:val="24"/>
+          <w:szCs w:val="24"/>
+        </w:rPr>
       </w:r>
     </w:p>
     <w:p>
@@ -544,27 +562,7 @@
           <w:sz w:val="28"/>
           <w:szCs w:val="28"/>
         </w:rPr>
-        <w:t>Check</w:t>
-      </w:r>
-      <w:r>
-        <w:rPr>
-          <w:rFonts w:eastAsia="Calibri" w:cs="Calibri" w:ascii="Calibri" w:hAnsi="Calibri"/>
-          <w:b w:val="false"/>
-          <w:bCs w:val="false"/>
-          <w:sz w:val="28"/>
-          <w:szCs w:val="28"/>
-        </w:rPr>
-        <w:t>2</w:t>
-      </w:r>
-      <w:r>
-        <w:rPr>
-          <w:rFonts w:eastAsia="Calibri" w:cs="Calibri" w:ascii="Calibri" w:hAnsi="Calibri"/>
-          <w:b w:val="false"/>
-          <w:bCs w:val="false"/>
-          <w:sz w:val="28"/>
-          <w:szCs w:val="28"/>
-        </w:rPr>
-        <w:t>.js</w:t>
+        <w:t>Check2.js</w:t>
       </w:r>
     </w:p>
     <w:p>
@@ -591,27 +589,7 @@
           <w:sz w:val="28"/>
           <w:szCs w:val="28"/>
         </w:rPr>
-        <w:t xml:space="preserve"> it has event related to “ show </w:t>
-      </w:r>
-      <w:r>
-        <w:rPr>
-          <w:rFonts w:eastAsia="Calibri" w:cs="Calibri" w:ascii="Calibri" w:hAnsi="Calibri"/>
-          <w:b w:val="false"/>
-          <w:bCs w:val="false"/>
-          <w:sz w:val="28"/>
-          <w:szCs w:val="28"/>
-        </w:rPr>
-        <w:t>graph”</w:t>
-      </w:r>
-      <w:r>
-        <w:rPr>
-          <w:rFonts w:eastAsia="Calibri" w:cs="Calibri" w:ascii="Calibri" w:hAnsi="Calibri"/>
-          <w:b w:val="false"/>
-          <w:bCs w:val="false"/>
-          <w:sz w:val="28"/>
-          <w:szCs w:val="28"/>
-        </w:rPr>
-        <w:t xml:space="preserve"> checkbox</w:t>
+        <w:t xml:space="preserve"> it has event related to “ show graph” checkbox</w:t>
       </w:r>
     </w:p>
     <w:p>
@@ -687,57 +665,7 @@
           <w:sz w:val="24"/>
           <w:szCs w:val="24"/>
         </w:rPr>
-        <w:t xml:space="preserve">checkbox2() </w:t>
-      </w:r>
-      <w:r>
-        <w:rPr>
-          <w:rFonts w:eastAsia="Calibri" w:cs="Calibri" w:ascii="Calibri" w:hAnsi="Calibri"/>
-          <w:b w:val="false"/>
-          <w:bCs w:val="false"/>
-          <w:sz w:val="24"/>
-          <w:szCs w:val="24"/>
-        </w:rPr>
-        <w:t xml:space="preserve">have </w:t>
-      </w:r>
-      <w:r>
-        <w:rPr>
-          <w:rFonts w:eastAsia="Calibri" w:cs="Calibri" w:ascii="Calibri" w:hAnsi="Calibri"/>
-          <w:b w:val="false"/>
-          <w:bCs w:val="false"/>
-          <w:sz w:val="24"/>
-          <w:szCs w:val="24"/>
-        </w:rPr>
-        <w:t xml:space="preserve">a condition to evaluate checkbox “show </w:t>
-      </w:r>
-      <w:r>
-        <w:rPr>
-          <w:rFonts w:eastAsia="Calibri" w:cs="Calibri" w:ascii="Calibri" w:hAnsi="Calibri"/>
-          <w:b w:val="false"/>
-          <w:bCs w:val="false"/>
-          <w:sz w:val="24"/>
-          <w:szCs w:val="24"/>
-        </w:rPr>
-        <w:t>graph</w:t>
-      </w:r>
-      <w:r>
-        <w:rPr>
-          <w:rFonts w:eastAsia="Calibri" w:cs="Calibri" w:ascii="Calibri" w:hAnsi="Calibri"/>
-          <w:b w:val="false"/>
-          <w:bCs w:val="false"/>
-          <w:sz w:val="24"/>
-          <w:szCs w:val="24"/>
-        </w:rPr>
-        <w:t xml:space="preserve">” every time onlick and display </w:t>
-      </w:r>
-      <w:r>
-        <w:rPr>
-          <w:rFonts w:eastAsia="Calibri" w:cs="Calibri" w:ascii="Calibri" w:hAnsi="Calibri"/>
-          <w:b w:val="false"/>
-          <w:bCs w:val="false"/>
-          <w:sz w:val="24"/>
-          <w:szCs w:val="24"/>
-        </w:rPr>
-        <w:t>graph with updated values</w:t>
+        <w:t>checkbox2() have a condition to evaluate checkbox “show graph” every time onlick and display graph with updated values</w:t>
       </w:r>
     </w:p>
     <w:p>
@@ -809,17 +737,7 @@
           <w:sz w:val="28"/>
           <w:szCs w:val="28"/>
         </w:rPr>
-        <w:t>experiment</w:t>
-      </w:r>
-      <w:r>
-        <w:rPr>
-          <w:rFonts w:eastAsia="Calibri" w:cs="Calibri" w:ascii="Calibri" w:hAnsi="Calibri"/>
-          <w:b w:val="false"/>
-          <w:bCs w:val="false"/>
-          <w:sz w:val="28"/>
-          <w:szCs w:val="28"/>
-        </w:rPr>
-        <w:t>.js</w:t>
+        <w:t>experiment.js</w:t>
       </w:r>
     </w:p>
     <w:p>
@@ -853,35 +771,22 @@
           <w:sz w:val="28"/>
           <w:szCs w:val="28"/>
         </w:rPr>
-        <w:t xml:space="preserve"> it h</w:t>
-      </w:r>
-      <w:r>
-        <w:rPr>
-          <w:rFonts w:eastAsia="Calibri" w:cs="Calibri" w:ascii="Calibri" w:hAnsi="Calibri"/>
-          <w:b w:val="false"/>
-          <w:bCs w:val="false"/>
-          <w:sz w:val="28"/>
-          <w:szCs w:val="28"/>
-        </w:rPr>
-        <w:t>as canvas for objects like hydralic bench,vernier scale,sump,weirs</w:t>
-      </w:r>
-    </w:p>
-    <w:p>
-      <w:pPr>
-        <w:pStyle w:val="Normal"/>
-        <w:jc w:val="left"/>
-        <w:rPr>
-          <w:sz w:val="28"/>
-          <w:szCs w:val="28"/>
-        </w:rPr>
-      </w:pPr>
-      <w:r>
-        <w:rPr>
-          <w:rFonts w:eastAsia="Calibri" w:cs="Calibri" w:ascii="Calibri" w:hAnsi="Calibri"/>
-          <w:b w:val="false"/>
-          <w:bCs w:val="false"/>
-          <w:sz w:val="24"/>
-          <w:szCs w:val="24"/>
+        <w:t xml:space="preserve"> it has canvas for objects like hydralic bench,vernier scale,sump,weirs</w:t>
+      </w:r>
+    </w:p>
+    <w:p>
+      <w:pPr>
+        <w:pStyle w:val="Normal"/>
+        <w:jc w:val="left"/>
+        <w:rPr>
+          <w:sz w:val="28"/>
+          <w:szCs w:val="28"/>
+        </w:rPr>
+      </w:pPr>
+      <w:r>
+        <w:rPr>
+          <w:sz w:val="28"/>
+          <w:szCs w:val="28"/>
         </w:rPr>
       </w:r>
     </w:p>
@@ -980,30 +885,24 @@
       </w:pPr>
       <w:r>
         <w:rPr>
-          <w:rFonts w:eastAsia="Calibri" w:cs="Calibri" w:ascii="Calibri" w:hAnsi="Calibri"/>
-          <w:b w:val="false"/>
-          <w:bCs w:val="false"/>
-          <w:sz w:val="24"/>
-          <w:szCs w:val="24"/>
-        </w:rPr>
-      </w:r>
-    </w:p>
-    <w:p>
-      <w:pPr>
-        <w:pStyle w:val="Normal"/>
-        <w:jc w:val="left"/>
-        <w:rPr>
-          <w:sz w:val="28"/>
-          <w:szCs w:val="28"/>
-        </w:rPr>
-      </w:pPr>
-      <w:r>
-        <w:rPr>
-          <w:rFonts w:eastAsia="Calibri" w:cs="Calibri" w:ascii="Calibri" w:hAnsi="Calibri"/>
-          <w:b w:val="false"/>
-          <w:bCs w:val="false"/>
-          <w:sz w:val="24"/>
-          <w:szCs w:val="24"/>
+          <w:sz w:val="28"/>
+          <w:szCs w:val="28"/>
+        </w:rPr>
+      </w:r>
+    </w:p>
+    <w:p>
+      <w:pPr>
+        <w:pStyle w:val="Normal"/>
+        <w:jc w:val="left"/>
+        <w:rPr>
+          <w:sz w:val="28"/>
+          <w:szCs w:val="28"/>
+        </w:rPr>
+      </w:pPr>
+      <w:r>
+        <w:rPr>
+          <w:sz w:val="28"/>
+          <w:szCs w:val="28"/>
         </w:rPr>
       </w:r>
     </w:p>
@@ -1030,17 +929,7 @@
           <w:sz w:val="28"/>
           <w:szCs w:val="28"/>
         </w:rPr>
-        <w:t>graph</w:t>
-      </w:r>
-      <w:r>
-        <w:rPr>
-          <w:rFonts w:eastAsia="Calibri" w:cs="Calibri" w:ascii="Calibri" w:hAnsi="Calibri"/>
-          <w:b w:val="false"/>
-          <w:bCs w:val="false"/>
-          <w:sz w:val="28"/>
-          <w:szCs w:val="28"/>
-        </w:rPr>
-        <w:t>.js</w:t>
+        <w:t>graph.js</w:t>
       </w:r>
     </w:p>
     <w:p>
@@ -1141,19 +1030,10 @@
       <w:pPr>
         <w:pStyle w:val="Normal"/>
         <w:jc w:val="left"/>
-        <w:rPr>
-          <w:sz w:val="28"/>
-          <w:szCs w:val="28"/>
-        </w:rPr>
-      </w:pPr>
-      <w:r>
-        <w:rPr>
-          <w:rFonts w:eastAsia="Calibri" w:cs="Calibri" w:ascii="Calibri" w:hAnsi="Calibri"/>
-          <w:b w:val="false"/>
-          <w:bCs w:val="false"/>
-          <w:sz w:val="24"/>
-          <w:szCs w:val="24"/>
-        </w:rPr>
+        <w:rPr/>
+      </w:pPr>
+      <w:r>
+        <w:rPr/>
       </w:r>
       <w:bookmarkStart w:id="0" w:name="__DdeLink__97_524549282"/>
       <w:bookmarkStart w:id="1" w:name="__DdeLink__97_524549282"/>
@@ -1181,17 +1061,7 @@
           <w:sz w:val="28"/>
           <w:szCs w:val="28"/>
         </w:rPr>
-        <w:t>next</w:t>
-      </w:r>
-      <w:r>
-        <w:rPr>
-          <w:rFonts w:eastAsia="Calibri" w:cs="Calibri" w:ascii="Calibri" w:hAnsi="Calibri"/>
-          <w:b w:val="false"/>
-          <w:bCs w:val="false"/>
-          <w:sz w:val="28"/>
-          <w:szCs w:val="28"/>
-        </w:rPr>
-        <w:t>.js</w:t>
+        <w:t>next.js</w:t>
       </w:r>
     </w:p>
     <w:p>
@@ -1240,11 +1110,8 @@
       </w:pPr>
       <w:r>
         <w:rPr>
-          <w:rFonts w:eastAsia="Calibri" w:cs="Calibri" w:ascii="Calibri" w:hAnsi="Calibri"/>
-          <w:b w:val="false"/>
-          <w:bCs w:val="false"/>
-          <w:sz w:val="24"/>
-          <w:szCs w:val="24"/>
+          <w:sz w:val="28"/>
+          <w:szCs w:val="28"/>
         </w:rPr>
       </w:r>
     </w:p>
@@ -1345,7 +1212,12 @@
         </w:rPr>
       </w:pPr>
       <w:r>
-        <w:rPr/>
+        <w:rPr>
+          <w:rFonts w:eastAsia="Calibri" w:cs="Calibri" w:ascii="Calibri" w:hAnsi="Calibri"/>
+          <w:b/>
+          <w:sz w:val="24"/>
+          <w:szCs w:val="24"/>
+        </w:rPr>
       </w:r>
     </w:p>
     <w:p>
@@ -1421,7 +1293,12 @@
         </w:rPr>
       </w:pPr>
       <w:r>
-        <w:rPr/>
+        <w:rPr>
+          <w:rFonts w:eastAsia="Calibri" w:cs="Calibri" w:ascii="Calibri" w:hAnsi="Calibri"/>
+          <w:b/>
+          <w:sz w:val="24"/>
+          <w:szCs w:val="24"/>
+        </w:rPr>
       </w:r>
     </w:p>
     <w:p>
@@ -1521,7 +1398,12 @@
         </w:rPr>
       </w:pPr>
       <w:r>
-        <w:rPr/>
+        <w:rPr>
+          <w:rFonts w:eastAsia="Calibri" w:cs="Calibri" w:ascii="Calibri" w:hAnsi="Calibri"/>
+          <w:b/>
+          <w:sz w:val="24"/>
+          <w:szCs w:val="24"/>
+        </w:rPr>
       </w:r>
     </w:p>
     <w:p>
@@ -1619,11 +1501,8 @@
       </w:pPr>
       <w:r>
         <w:rPr>
-          <w:rFonts w:eastAsia="Calibri" w:cs="Calibri" w:ascii="Calibri" w:hAnsi="Calibri"/>
-          <w:b w:val="false"/>
-          <w:bCs w:val="false"/>
-          <w:sz w:val="24"/>
-          <w:szCs w:val="24"/>
+          <w:sz w:val="28"/>
+          <w:szCs w:val="28"/>
         </w:rPr>
       </w:r>
     </w:p>
@@ -1722,11 +1601,8 @@
       </w:pPr>
       <w:r>
         <w:rPr>
-          <w:rFonts w:eastAsia="Calibri" w:cs="Calibri" w:ascii="Calibri" w:hAnsi="Calibri"/>
-          <w:b w:val="false"/>
-          <w:bCs w:val="false"/>
-          <w:sz w:val="24"/>
-          <w:szCs w:val="24"/>
+          <w:sz w:val="28"/>
+          <w:szCs w:val="28"/>
         </w:rPr>
       </w:r>
     </w:p>
@@ -1825,11 +1701,8 @@
       </w:pPr>
       <w:r>
         <w:rPr>
-          <w:rFonts w:eastAsia="Calibri" w:cs="Calibri" w:ascii="Calibri" w:hAnsi="Calibri"/>
-          <w:b w:val="false"/>
-          <w:bCs w:val="false"/>
-          <w:sz w:val="24"/>
-          <w:szCs w:val="24"/>
+          <w:sz w:val="28"/>
+          <w:szCs w:val="28"/>
         </w:rPr>
       </w:r>
     </w:p>
@@ -1928,11 +1801,8 @@
       </w:pPr>
       <w:r>
         <w:rPr>
-          <w:rFonts w:eastAsia="Calibri" w:cs="Calibri" w:ascii="Calibri" w:hAnsi="Calibri"/>
-          <w:b w:val="false"/>
-          <w:bCs w:val="false"/>
-          <w:sz w:val="24"/>
-          <w:szCs w:val="24"/>
+          <w:sz w:val="28"/>
+          <w:szCs w:val="28"/>
         </w:rPr>
       </w:r>
     </w:p>
@@ -2007,11 +1877,8 @@
       </w:pPr>
       <w:r>
         <w:rPr>
-          <w:rFonts w:eastAsia="Calibri" w:cs="Calibri" w:ascii="Calibri" w:hAnsi="Calibri"/>
-          <w:b w:val="false"/>
-          <w:bCs w:val="false"/>
-          <w:sz w:val="24"/>
-          <w:szCs w:val="24"/>
+          <w:sz w:val="28"/>
+          <w:szCs w:val="28"/>
         </w:rPr>
       </w:r>
     </w:p>
@@ -2045,14 +1912,7 @@
       <w:pPr>
         <w:pStyle w:val="Normal"/>
         <w:jc w:val="left"/>
-        <w:rPr>
-          <w:rFonts w:ascii="Calibri" w:hAnsi="Calibri" w:eastAsia="Calibri" w:cs="Calibri"/>
-          <w:b w:val="false"/>
-          <w:b w:val="false"/>
-          <w:bCs w:val="false"/>
-          <w:sz w:val="24"/>
-          <w:szCs w:val="24"/>
-        </w:rPr>
+        <w:rPr/>
       </w:pPr>
       <w:r>
         <w:rPr>
@@ -2086,11 +1946,8 @@
       </w:pPr>
       <w:r>
         <w:rPr>
-          <w:rFonts w:eastAsia="Calibri" w:cs="Calibri" w:ascii="Calibri" w:hAnsi="Calibri"/>
-          <w:b w:val="false"/>
-          <w:bCs w:val="false"/>
-          <w:sz w:val="24"/>
-          <w:szCs w:val="24"/>
+          <w:sz w:val="28"/>
+          <w:szCs w:val="28"/>
         </w:rPr>
       </w:r>
     </w:p>
@@ -2165,30 +2022,24 @@
       </w:pPr>
       <w:r>
         <w:rPr>
-          <w:rFonts w:eastAsia="Calibri" w:cs="Calibri" w:ascii="Calibri" w:hAnsi="Calibri"/>
-          <w:b w:val="false"/>
-          <w:bCs w:val="false"/>
-          <w:sz w:val="24"/>
-          <w:szCs w:val="24"/>
-        </w:rPr>
-      </w:r>
-    </w:p>
-    <w:p>
-      <w:pPr>
-        <w:pStyle w:val="Normal"/>
-        <w:jc w:val="left"/>
-        <w:rPr>
-          <w:sz w:val="28"/>
-          <w:szCs w:val="28"/>
-        </w:rPr>
-      </w:pPr>
-      <w:r>
-        <w:rPr>
-          <w:rFonts w:eastAsia="Calibri" w:cs="Calibri" w:ascii="Calibri" w:hAnsi="Calibri"/>
-          <w:b w:val="false"/>
-          <w:bCs w:val="false"/>
-          <w:sz w:val="24"/>
-          <w:szCs w:val="24"/>
+          <w:sz w:val="28"/>
+          <w:szCs w:val="28"/>
+        </w:rPr>
+      </w:r>
+    </w:p>
+    <w:p>
+      <w:pPr>
+        <w:pStyle w:val="Normal"/>
+        <w:jc w:val="left"/>
+        <w:rPr>
+          <w:sz w:val="28"/>
+          <w:szCs w:val="28"/>
+        </w:rPr>
+      </w:pPr>
+      <w:r>
+        <w:rPr>
+          <w:sz w:val="28"/>
+          <w:szCs w:val="28"/>
         </w:rPr>
       </w:r>
     </w:p>
@@ -2215,31 +2066,14 @@
           <w:sz w:val="28"/>
           <w:szCs w:val="28"/>
         </w:rPr>
-        <w:t>weirs</w:t>
-      </w:r>
-      <w:r>
-        <w:rPr>
-          <w:rFonts w:eastAsia="Calibri" w:cs="Calibri" w:ascii="Calibri" w:hAnsi="Calibri"/>
-          <w:b w:val="false"/>
-          <w:bCs w:val="false"/>
-          <w:sz w:val="28"/>
-          <w:szCs w:val="28"/>
-        </w:rPr>
-        <w:t>.js</w:t>
-      </w:r>
-    </w:p>
-    <w:p>
-      <w:pPr>
-        <w:pStyle w:val="Normal"/>
-        <w:jc w:val="left"/>
-        <w:rPr>
-          <w:rFonts w:ascii="Calibri" w:hAnsi="Calibri" w:eastAsia="Calibri" w:cs="Calibri"/>
-          <w:b w:val="false"/>
-          <w:b w:val="false"/>
-          <w:bCs w:val="false"/>
-          <w:sz w:val="24"/>
-          <w:szCs w:val="24"/>
-        </w:rPr>
+        <w:t>weirs.js</w:t>
+      </w:r>
+    </w:p>
+    <w:p>
+      <w:pPr>
+        <w:pStyle w:val="Normal"/>
+        <w:jc w:val="left"/>
+        <w:rPr/>
       </w:pPr>
       <w:r>
         <w:rPr>
@@ -2260,6 +2094,453 @@
           <w:szCs w:val="28"/>
         </w:rPr>
         <w:t xml:space="preserve"> its has events for simulation with timeintervals</w:t>
+      </w:r>
+    </w:p>
+    <w:p>
+      <w:pPr>
+        <w:pStyle w:val="Normal"/>
+        <w:jc w:val="left"/>
+        <w:rPr>
+          <w:rFonts w:ascii="Calibri" w:hAnsi="Calibri" w:eastAsia="Calibri" w:cs="Calibri"/>
+          <w:b w:val="false"/>
+          <w:b w:val="false"/>
+          <w:bCs w:val="false"/>
+          <w:sz w:val="24"/>
+          <w:szCs w:val="24"/>
+        </w:rPr>
+      </w:pPr>
+      <w:r>
+        <w:rPr/>
+      </w:r>
+    </w:p>
+    <w:p>
+      <w:pPr>
+        <w:pStyle w:val="Normal"/>
+        <w:jc w:val="left"/>
+        <w:rPr/>
+      </w:pPr>
+      <w:r>
+        <w:rPr>
+          <w:rFonts w:eastAsia="Calibri" w:cs="Calibri" w:ascii="Calibri" w:hAnsi="Calibri"/>
+          <w:b/>
+          <w:sz w:val="24"/>
+          <w:szCs w:val="24"/>
+        </w:rPr>
+        <w:t>Function :</w:t>
+      </w:r>
+      <w:r>
+        <w:rPr>
+          <w:rFonts w:eastAsia="Calibri" w:cs="Calibri" w:ascii="Calibri" w:hAnsi="Calibri"/>
+          <w:b w:val="false"/>
+          <w:bCs w:val="false"/>
+          <w:sz w:val="28"/>
+          <w:szCs w:val="28"/>
+        </w:rPr>
+        <w:t>display_Vweir</w:t>
+      </w:r>
+      <w:r>
+        <w:rPr>
+          <w:rFonts w:eastAsia="Calibri" w:cs="Calibri" w:ascii="Calibri" w:hAnsi="Calibri"/>
+          <w:b w:val="false"/>
+          <w:bCs w:val="false"/>
+          <w:sz w:val="28"/>
+          <w:szCs w:val="28"/>
+        </w:rPr>
+        <w:t>()</w:t>
+      </w:r>
+    </w:p>
+    <w:p>
+      <w:pPr>
+        <w:pStyle w:val="Normal"/>
+        <w:jc w:val="left"/>
+        <w:rPr/>
+      </w:pPr>
+      <w:r>
+        <w:rPr>
+          <w:rFonts w:eastAsia="Calibri" w:cs="Calibri" w:ascii="Calibri" w:hAnsi="Calibri"/>
+          <w:b/>
+          <w:bCs w:val="false"/>
+          <w:sz w:val="28"/>
+          <w:szCs w:val="28"/>
+        </w:rPr>
+        <w:t>Function Description :</w:t>
+      </w:r>
+      <w:r>
+        <w:rPr>
+          <w:rFonts w:eastAsia="Calibri" w:cs="Calibri" w:ascii="Calibri" w:hAnsi="Calibri"/>
+          <w:b w:val="false"/>
+          <w:bCs w:val="false"/>
+          <w:sz w:val="28"/>
+          <w:szCs w:val="28"/>
+        </w:rPr>
+        <w:t>display_Vweir</w:t>
+      </w:r>
+      <w:r>
+        <w:rPr>
+          <w:rFonts w:eastAsia="Calibri" w:cs="Calibri" w:ascii="Calibri" w:hAnsi="Calibri"/>
+          <w:b w:val="false"/>
+          <w:bCs w:val="false"/>
+          <w:sz w:val="28"/>
+          <w:szCs w:val="28"/>
+        </w:rPr>
+        <w:t>() will display the v notch weir and set time for display_Rweir().</w:t>
+      </w:r>
+    </w:p>
+    <w:p>
+      <w:pPr>
+        <w:pStyle w:val="Normal"/>
+        <w:jc w:val="left"/>
+        <w:rPr>
+          <w:rFonts w:ascii="Calibri" w:hAnsi="Calibri" w:eastAsia="Calibri" w:cs="Calibri"/>
+          <w:b w:val="false"/>
+          <w:b w:val="false"/>
+          <w:bCs w:val="false"/>
+          <w:sz w:val="28"/>
+          <w:szCs w:val="28"/>
+        </w:rPr>
+      </w:pPr>
+      <w:r>
+        <w:rPr/>
+      </w:r>
+    </w:p>
+    <w:p>
+      <w:pPr>
+        <w:pStyle w:val="Normal"/>
+        <w:jc w:val="left"/>
+        <w:rPr/>
+      </w:pPr>
+      <w:r>
+        <w:rPr>
+          <w:rFonts w:eastAsia="Calibri" w:cs="Calibri" w:ascii="Calibri" w:hAnsi="Calibri"/>
+          <w:b/>
+          <w:sz w:val="24"/>
+          <w:szCs w:val="24"/>
+        </w:rPr>
+        <w:t>Function :</w:t>
+      </w:r>
+      <w:r>
+        <w:rPr>
+          <w:rFonts w:eastAsia="Calibri" w:cs="Calibri" w:ascii="Calibri" w:hAnsi="Calibri"/>
+          <w:b w:val="false"/>
+          <w:bCs w:val="false"/>
+          <w:sz w:val="28"/>
+          <w:szCs w:val="28"/>
+        </w:rPr>
+        <w:t>display_</w:t>
+      </w:r>
+      <w:r>
+        <w:rPr>
+          <w:rFonts w:eastAsia="Calibri" w:cs="Calibri" w:ascii="Calibri" w:hAnsi="Calibri"/>
+          <w:b w:val="false"/>
+          <w:bCs w:val="false"/>
+          <w:sz w:val="28"/>
+          <w:szCs w:val="28"/>
+        </w:rPr>
+        <w:t>R</w:t>
+      </w:r>
+      <w:r>
+        <w:rPr>
+          <w:rFonts w:eastAsia="Calibri" w:cs="Calibri" w:ascii="Calibri" w:hAnsi="Calibri"/>
+          <w:b w:val="false"/>
+          <w:bCs w:val="false"/>
+          <w:sz w:val="28"/>
+          <w:szCs w:val="28"/>
+        </w:rPr>
+        <w:t>weir</w:t>
+      </w:r>
+      <w:r>
+        <w:rPr>
+          <w:rFonts w:eastAsia="Calibri" w:cs="Calibri" w:ascii="Calibri" w:hAnsi="Calibri"/>
+          <w:b w:val="false"/>
+          <w:bCs w:val="false"/>
+          <w:sz w:val="28"/>
+          <w:szCs w:val="28"/>
+        </w:rPr>
+        <w:t>()</w:t>
+      </w:r>
+    </w:p>
+    <w:p>
+      <w:pPr>
+        <w:pStyle w:val="Normal"/>
+        <w:jc w:val="left"/>
+        <w:rPr/>
+      </w:pPr>
+      <w:r>
+        <w:rPr>
+          <w:rFonts w:eastAsia="Calibri" w:cs="Calibri" w:ascii="Calibri" w:hAnsi="Calibri"/>
+          <w:b/>
+          <w:bCs w:val="false"/>
+          <w:sz w:val="28"/>
+          <w:szCs w:val="28"/>
+        </w:rPr>
+        <w:t xml:space="preserve">Function Description : </w:t>
+      </w:r>
+      <w:r>
+        <w:rPr>
+          <w:rFonts w:eastAsia="Calibri" w:cs="Calibri" w:ascii="Calibri" w:hAnsi="Calibri"/>
+          <w:b w:val="false"/>
+          <w:bCs w:val="false"/>
+          <w:sz w:val="28"/>
+          <w:szCs w:val="28"/>
+        </w:rPr>
+        <w:t>display_Rweir() will call drawBlue() and display the rectangular notch weir and set time for display_Eweir().</w:t>
+      </w:r>
+    </w:p>
+    <w:p>
+      <w:pPr>
+        <w:pStyle w:val="Normal"/>
+        <w:jc w:val="left"/>
+        <w:rPr>
+          <w:rFonts w:ascii="Calibri" w:hAnsi="Calibri" w:eastAsia="Calibri" w:cs="Calibri"/>
+          <w:b w:val="false"/>
+          <w:b w:val="false"/>
+          <w:bCs w:val="false"/>
+          <w:sz w:val="28"/>
+          <w:szCs w:val="28"/>
+        </w:rPr>
+      </w:pPr>
+      <w:r>
+        <w:rPr/>
+      </w:r>
+    </w:p>
+    <w:p>
+      <w:pPr>
+        <w:pStyle w:val="Normal"/>
+        <w:jc w:val="left"/>
+        <w:rPr/>
+      </w:pPr>
+      <w:r>
+        <w:rPr>
+          <w:rFonts w:eastAsia="Calibri" w:cs="Calibri" w:ascii="Calibri" w:hAnsi="Calibri"/>
+          <w:b/>
+          <w:sz w:val="24"/>
+          <w:szCs w:val="24"/>
+        </w:rPr>
+        <w:t>Function :</w:t>
+      </w:r>
+      <w:r>
+        <w:rPr>
+          <w:rFonts w:eastAsia="Calibri" w:cs="Calibri" w:ascii="Calibri" w:hAnsi="Calibri"/>
+          <w:b w:val="false"/>
+          <w:bCs w:val="false"/>
+          <w:sz w:val="28"/>
+          <w:szCs w:val="28"/>
+        </w:rPr>
+        <w:t>display_</w:t>
+      </w:r>
+      <w:r>
+        <w:rPr>
+          <w:rFonts w:eastAsia="Calibri" w:cs="Calibri" w:ascii="Calibri" w:hAnsi="Calibri"/>
+          <w:b w:val="false"/>
+          <w:bCs w:val="false"/>
+          <w:sz w:val="28"/>
+          <w:szCs w:val="28"/>
+        </w:rPr>
+        <w:t>E</w:t>
+      </w:r>
+      <w:r>
+        <w:rPr>
+          <w:rFonts w:eastAsia="Calibri" w:cs="Calibri" w:ascii="Calibri" w:hAnsi="Calibri"/>
+          <w:b w:val="false"/>
+          <w:bCs w:val="false"/>
+          <w:sz w:val="28"/>
+          <w:szCs w:val="28"/>
+        </w:rPr>
+        <w:t>weir</w:t>
+      </w:r>
+      <w:r>
+        <w:rPr>
+          <w:rFonts w:eastAsia="Calibri" w:cs="Calibri" w:ascii="Calibri" w:hAnsi="Calibri"/>
+          <w:b w:val="false"/>
+          <w:bCs w:val="false"/>
+          <w:sz w:val="28"/>
+          <w:szCs w:val="28"/>
+        </w:rPr>
+        <w:t>()</w:t>
+      </w:r>
+    </w:p>
+    <w:p>
+      <w:pPr>
+        <w:pStyle w:val="Normal"/>
+        <w:jc w:val="left"/>
+        <w:rPr/>
+      </w:pPr>
+      <w:r>
+        <w:rPr>
+          <w:rFonts w:eastAsia="Calibri" w:cs="Calibri" w:ascii="Calibri" w:hAnsi="Calibri"/>
+          <w:b/>
+          <w:bCs w:val="false"/>
+          <w:sz w:val="28"/>
+          <w:szCs w:val="28"/>
+        </w:rPr>
+        <w:t xml:space="preserve">Function Description : </w:t>
+      </w:r>
+      <w:r>
+        <w:rPr>
+          <w:rFonts w:eastAsia="Calibri" w:cs="Calibri" w:ascii="Calibri" w:hAnsi="Calibri"/>
+          <w:b w:val="false"/>
+          <w:bCs w:val="false"/>
+          <w:sz w:val="28"/>
+          <w:szCs w:val="28"/>
+        </w:rPr>
+        <w:t xml:space="preserve">Call drawBlue() and clearRweir(). display_Eweir() to display the edge notch weir and set time for </w:t>
+      </w:r>
+    </w:p>
+    <w:p>
+      <w:pPr>
+        <w:pStyle w:val="Normal"/>
+        <w:jc w:val="left"/>
+        <w:rPr>
+          <w:rFonts w:ascii="Calibri" w:hAnsi="Calibri" w:eastAsia="Calibri" w:cs="Calibri"/>
+          <w:b w:val="false"/>
+          <w:b w:val="false"/>
+          <w:bCs w:val="false"/>
+          <w:sz w:val="28"/>
+          <w:szCs w:val="28"/>
+        </w:rPr>
+      </w:pPr>
+      <w:r>
+        <w:rPr/>
+      </w:r>
+    </w:p>
+    <w:p>
+      <w:pPr>
+        <w:pStyle w:val="Normal"/>
+        <w:jc w:val="left"/>
+        <w:rPr/>
+      </w:pPr>
+      <w:r>
+        <w:rPr>
+          <w:rFonts w:eastAsia="Calibri" w:cs="Calibri" w:ascii="Calibri" w:hAnsi="Calibri"/>
+          <w:b/>
+          <w:sz w:val="24"/>
+          <w:szCs w:val="24"/>
+        </w:rPr>
+        <w:t>Function :</w:t>
+      </w:r>
+      <w:r>
+        <w:rPr>
+          <w:rFonts w:eastAsia="Calibri" w:cs="Calibri" w:ascii="Calibri" w:hAnsi="Calibri"/>
+          <w:b w:val="false"/>
+          <w:bCs w:val="false"/>
+          <w:sz w:val="28"/>
+          <w:szCs w:val="28"/>
+        </w:rPr>
+        <w:t>clearRweir()</w:t>
+      </w:r>
+    </w:p>
+    <w:p>
+      <w:pPr>
+        <w:pStyle w:val="Normal"/>
+        <w:jc w:val="left"/>
+        <w:rPr/>
+      </w:pPr>
+      <w:r>
+        <w:rPr>
+          <w:rFonts w:eastAsia="Calibri" w:cs="Calibri" w:ascii="Calibri" w:hAnsi="Calibri"/>
+          <w:b/>
+          <w:bCs w:val="false"/>
+          <w:sz w:val="28"/>
+          <w:szCs w:val="28"/>
+        </w:rPr>
+        <w:t>Function Description :</w:t>
+      </w:r>
+      <w:r>
+        <w:rPr>
+          <w:rFonts w:eastAsia="Calibri" w:cs="Calibri" w:ascii="Calibri" w:hAnsi="Calibri"/>
+          <w:b w:val="false"/>
+          <w:bCs w:val="false"/>
+          <w:sz w:val="28"/>
+          <w:szCs w:val="28"/>
+        </w:rPr>
+        <w:t>clearRweir() will  remove weir from rectangular notch weir and call drawBlue()</w:t>
+      </w:r>
+    </w:p>
+    <w:p>
+      <w:pPr>
+        <w:pStyle w:val="Normal"/>
+        <w:jc w:val="left"/>
+        <w:rPr>
+          <w:rFonts w:ascii="Calibri" w:hAnsi="Calibri" w:eastAsia="Calibri" w:cs="Calibri"/>
+          <w:b w:val="false"/>
+          <w:b w:val="false"/>
+          <w:bCs w:val="false"/>
+          <w:sz w:val="28"/>
+          <w:szCs w:val="28"/>
+        </w:rPr>
+      </w:pPr>
+      <w:r>
+        <w:rPr/>
+      </w:r>
+    </w:p>
+    <w:p>
+      <w:pPr>
+        <w:pStyle w:val="Normal"/>
+        <w:jc w:val="left"/>
+        <w:rPr/>
+      </w:pPr>
+      <w:r>
+        <w:rPr>
+          <w:rFonts w:eastAsia="Calibri" w:cs="Calibri" w:ascii="Calibri" w:hAnsi="Calibri"/>
+          <w:b/>
+          <w:sz w:val="24"/>
+          <w:szCs w:val="24"/>
+        </w:rPr>
+        <w:t>Function :</w:t>
+      </w:r>
+      <w:r>
+        <w:rPr>
+          <w:rFonts w:eastAsia="Calibri" w:cs="Calibri" w:ascii="Calibri" w:hAnsi="Calibri"/>
+          <w:b w:val="false"/>
+          <w:bCs w:val="false"/>
+          <w:sz w:val="28"/>
+          <w:szCs w:val="28"/>
+        </w:rPr>
+        <w:t>drawBlue()</w:t>
+      </w:r>
+    </w:p>
+    <w:p>
+      <w:pPr>
+        <w:pStyle w:val="Normal"/>
+        <w:jc w:val="left"/>
+        <w:rPr/>
+      </w:pPr>
+      <w:r>
+        <w:rPr>
+          <w:rFonts w:eastAsia="Calibri" w:cs="Calibri" w:ascii="Calibri" w:hAnsi="Calibri"/>
+          <w:b/>
+          <w:bCs w:val="false"/>
+          <w:sz w:val="28"/>
+          <w:szCs w:val="28"/>
+        </w:rPr>
+        <w:t>Function Description :</w:t>
+      </w:r>
+      <w:r>
+        <w:rPr>
+          <w:rFonts w:eastAsia="Calibri" w:cs="Calibri" w:ascii="Calibri" w:hAnsi="Calibri"/>
+          <w:b w:val="false"/>
+          <w:bCs w:val="false"/>
+          <w:sz w:val="28"/>
+          <w:szCs w:val="28"/>
+        </w:rPr>
+        <w:t>drawBlue()will  draw background blue.</w:t>
+      </w:r>
+    </w:p>
+    <w:p>
+      <w:pPr>
+        <w:pStyle w:val="Normal"/>
+        <w:jc w:val="left"/>
+        <w:rPr>
+          <w:rFonts w:ascii="Calibri" w:hAnsi="Calibri" w:eastAsia="Calibri" w:cs="Calibri"/>
+          <w:b w:val="false"/>
+          <w:b w:val="false"/>
+          <w:bCs w:val="false"/>
+          <w:sz w:val="28"/>
+          <w:szCs w:val="28"/>
+        </w:rPr>
+      </w:pPr>
+      <w:r>
+        <w:rPr/>
       </w:r>
     </w:p>
     <w:p>
@@ -2671,13 +2952,16 @@
   </w:style>
   <w:style w:type="paragraph" w:styleId="Heading1">
     <w:name w:val="Heading 1"/>
+    <w:basedOn w:val="Normal"/>
     <w:next w:val="Normal"/>
     <w:qFormat/>
     <w:pPr>
       <w:keepNext w:val="true"/>
       <w:keepLines/>
       <w:widowControl w:val="false"/>
+      <w:bidi w:val="0"/>
       <w:spacing w:lineRule="auto" w:line="240" w:before="400" w:after="120"/>
+      <w:jc w:val="left"/>
     </w:pPr>
     <w:rPr>
       <w:rFonts w:ascii="Arial" w:hAnsi="Arial" w:eastAsia="Arial" w:cs="Arial"/>
@@ -2690,13 +2974,16 @@
   </w:style>
   <w:style w:type="paragraph" w:styleId="Heading2">
     <w:name w:val="Heading 2"/>
+    <w:basedOn w:val="Normal"/>
     <w:next w:val="Normal"/>
     <w:qFormat/>
     <w:pPr>
       <w:keepNext w:val="true"/>
       <w:keepLines/>
       <w:widowControl w:val="false"/>
+      <w:bidi w:val="0"/>
       <w:spacing w:lineRule="auto" w:line="240" w:before="360" w:after="120"/>
+      <w:jc w:val="left"/>
     </w:pPr>
     <w:rPr>
       <w:rFonts w:ascii="Arial" w:hAnsi="Arial" w:eastAsia="Arial" w:cs="Arial"/>
@@ -2710,13 +2997,16 @@
   </w:style>
   <w:style w:type="paragraph" w:styleId="Heading3">
     <w:name w:val="Heading 3"/>
+    <w:basedOn w:val="Normal"/>
     <w:next w:val="Normal"/>
     <w:qFormat/>
     <w:pPr>
       <w:keepNext w:val="true"/>
       <w:keepLines/>
       <w:widowControl w:val="false"/>
+      <w:bidi w:val="0"/>
       <w:spacing w:lineRule="auto" w:line="240" w:before="320" w:after="80"/>
+      <w:jc w:val="left"/>
     </w:pPr>
     <w:rPr>
       <w:rFonts w:ascii="Arial" w:hAnsi="Arial" w:eastAsia="Arial" w:cs="Arial"/>
@@ -2730,13 +3020,16 @@
   </w:style>
   <w:style w:type="paragraph" w:styleId="Heading4">
     <w:name w:val="Heading 4"/>
+    <w:basedOn w:val="Normal"/>
     <w:next w:val="Normal"/>
     <w:qFormat/>
     <w:pPr>
       <w:keepNext w:val="true"/>
       <w:keepLines/>
       <w:widowControl w:val="false"/>
+      <w:bidi w:val="0"/>
       <w:spacing w:lineRule="auto" w:line="240" w:before="280" w:after="80"/>
+      <w:jc w:val="left"/>
     </w:pPr>
     <w:rPr>
       <w:rFonts w:ascii="Arial" w:hAnsi="Arial" w:eastAsia="Arial" w:cs="Arial"/>
@@ -2749,13 +3042,16 @@
   </w:style>
   <w:style w:type="paragraph" w:styleId="Heading5">
     <w:name w:val="Heading 5"/>
+    <w:basedOn w:val="Normal"/>
     <w:next w:val="Normal"/>
     <w:qFormat/>
     <w:pPr>
       <w:keepNext w:val="true"/>
       <w:keepLines/>
       <w:widowControl w:val="false"/>
+      <w:bidi w:val="0"/>
       <w:spacing w:lineRule="auto" w:line="240" w:before="240" w:after="80"/>
+      <w:jc w:val="left"/>
     </w:pPr>
     <w:rPr>
       <w:rFonts w:ascii="Arial" w:hAnsi="Arial" w:eastAsia="Arial" w:cs="Arial"/>
@@ -2768,13 +3064,16 @@
   </w:style>
   <w:style w:type="paragraph" w:styleId="Heading6">
     <w:name w:val="Heading 6"/>
+    <w:basedOn w:val="Normal"/>
     <w:next w:val="Normal"/>
     <w:qFormat/>
     <w:pPr>
       <w:keepNext w:val="true"/>
       <w:keepLines/>
       <w:widowControl w:val="false"/>
+      <w:bidi w:val="0"/>
       <w:spacing w:lineRule="auto" w:line="240" w:before="240" w:after="80"/>
+      <w:jc w:val="left"/>
     </w:pPr>
     <w:rPr>
       <w:rFonts w:ascii="Arial" w:hAnsi="Arial" w:eastAsia="Arial" w:cs="Arial"/>

</xml_diff>